<commit_message>
[БД]: TIMES NEW ROMAN
</commit_message>
<xml_diff>
--- a/3_курс/6_semester/Базы_Данных/Курсовая/Курсовая.docx
+++ b/3_курс/6_semester/Базы_Данных/Курсовая/Курсовая.docx
@@ -659,8 +659,18 @@
           <w:sz w:val="28"/>
           <w:szCs w:val="28"/>
         </w:rPr>
-        <w:t>В.Д. Сибилёв</w:t>
-      </w:r>
+        <w:t xml:space="preserve">В.Д. </w:t>
+      </w:r>
+      <w:proofErr w:type="spellStart"/>
+      <w:r>
+        <w:rPr>
+          <w:rFonts w:ascii="Times New Roman" w:hAnsi="Times New Roman"/>
+          <w:sz w:val="28"/>
+          <w:szCs w:val="28"/>
+        </w:rPr>
+        <w:t>Сибилёв</w:t>
+      </w:r>
+      <w:proofErr w:type="spellEnd"/>
     </w:p>
     <w:p>
       <w:pPr>
@@ -927,6 +937,7 @@
             <w:pStyle w:val="af7"/>
             <w:jc w:val="center"/>
             <w:rPr>
+              <w:rFonts w:ascii="Times New Roman" w:hAnsi="Times New Roman" w:cs="Times New Roman"/>
               <w:b/>
               <w:bCs/>
               <w:color w:val="000000" w:themeColor="text1"/>
@@ -934,6 +945,7 @@
           </w:pPr>
           <w:r>
             <w:rPr>
+              <w:rFonts w:ascii="Times New Roman" w:hAnsi="Times New Roman" w:cs="Times New Roman"/>
               <w:b/>
               <w:bCs/>
               <w:color w:val="000000" w:themeColor="text1"/>
@@ -2327,7 +2339,21 @@
         <w:rPr>
           <w:lang w:val="ru-RU"/>
         </w:rPr>
-        <w:t>воспитательной работы. Часть организационной структуры учебного заведения на примере ТУСУРа, в которую входит студенческий музыкальный коллектив, представлена на рисунке 1.1.</w:t>
+        <w:t xml:space="preserve">воспитательной работы. Часть организационной структуры учебного заведения на примере </w:t>
+      </w:r>
+      <w:proofErr w:type="spellStart"/>
+      <w:r>
+        <w:rPr>
+          <w:lang w:val="ru-RU"/>
+        </w:rPr>
+        <w:t>ТУСУРа</w:t>
+      </w:r>
+      <w:proofErr w:type="spellEnd"/>
+      <w:r>
+        <w:rPr>
+          <w:lang w:val="ru-RU"/>
+        </w:rPr>
+        <w:t>, в которую входит студенческий музыкальный коллектив, представлена на рисунке 1.1.</w:t>
       </w:r>
     </w:p>
     <w:p>
@@ -2340,7 +2366,35 @@
         <w:rPr>
           <w:lang w:val="ru-RU"/>
         </w:rPr>
-        <w:t xml:space="preserve">Студенческий музыкальный коллектив подразделяется на музыкальные ансамбли. Музыкальный анса́мбль (от фр. ensemble «вместе, множество») объединяет </w:t>
+        <w:t xml:space="preserve">Студенческий музыкальный коллектив подразделяется на музыкальные ансамбли. Музыкальный </w:t>
+      </w:r>
+      <w:proofErr w:type="spellStart"/>
+      <w:r>
+        <w:rPr>
+          <w:lang w:val="ru-RU"/>
+        </w:rPr>
+        <w:t>анса́мбль</w:t>
+      </w:r>
+      <w:proofErr w:type="spellEnd"/>
+      <w:r>
+        <w:rPr>
+          <w:lang w:val="ru-RU"/>
+        </w:rPr>
+        <w:t xml:space="preserve"> (от фр. </w:t>
+      </w:r>
+      <w:proofErr w:type="spellStart"/>
+      <w:r>
+        <w:rPr>
+          <w:lang w:val="ru-RU"/>
+        </w:rPr>
+        <w:t>ensemble</w:t>
+      </w:r>
+      <w:proofErr w:type="spellEnd"/>
+      <w:r>
+        <w:rPr>
+          <w:lang w:val="ru-RU"/>
+        </w:rPr>
+        <w:t xml:space="preserve"> «вместе, множество») объединяет </w:t>
       </w:r>
       <w:r>
         <w:rPr>
@@ -2459,8 +2513,13 @@
         </w:drawing>
       </w:r>
       <w:r>
-        <w:t>Рисунок 1.1 — Часть организационной структуры ТУСУРа</w:t>
-      </w:r>
+        <w:t xml:space="preserve">Рисунок 1.1 — Часть организационной структуры </w:t>
+      </w:r>
+      <w:proofErr w:type="spellStart"/>
+      <w:r>
+        <w:t>ТУСУРа</w:t>
+      </w:r>
+      <w:proofErr w:type="spellEnd"/>
     </w:p>
     <w:p>
       <w:pPr>
@@ -2819,12 +2878,37 @@
           <w:bCs/>
         </w:rPr>
       </w:pPr>
+      <w:proofErr w:type="spellStart"/>
       <w:r>
         <w:rPr>
           <w:b/>
           <w:bCs/>
         </w:rPr>
-        <w:t>Задачи пользователя:</w:t>
+        <w:t>Задачи</w:t>
+      </w:r>
+      <w:proofErr w:type="spellEnd"/>
+      <w:r>
+        <w:rPr>
+          <w:b/>
+          <w:bCs/>
+        </w:rPr>
+        <w:t xml:space="preserve"> </w:t>
+      </w:r>
+      <w:proofErr w:type="spellStart"/>
+      <w:r>
+        <w:rPr>
+          <w:b/>
+          <w:bCs/>
+        </w:rPr>
+        <w:t>пользователя</w:t>
+      </w:r>
+      <w:proofErr w:type="spellEnd"/>
+      <w:r>
+        <w:rPr>
+          <w:b/>
+          <w:bCs/>
+        </w:rPr>
+        <w:t>:</w:t>
       </w:r>
     </w:p>
     <w:p>
@@ -3885,7 +3969,39 @@
           <w:rFonts w:cs="Times New Roman"/>
           <w:szCs w:val="28"/>
         </w:rPr>
-        <w:t>Музыкальное произведение: Don’t Speak;</w:t>
+        <w:t xml:space="preserve">Музыкальное произведение: </w:t>
+      </w:r>
+      <w:proofErr w:type="spellStart"/>
+      <w:r>
+        <w:rPr>
+          <w:rFonts w:cs="Times New Roman"/>
+          <w:szCs w:val="28"/>
+        </w:rPr>
+        <w:t>Don’t</w:t>
+      </w:r>
+      <w:proofErr w:type="spellEnd"/>
+      <w:r>
+        <w:rPr>
+          <w:rFonts w:cs="Times New Roman"/>
+          <w:szCs w:val="28"/>
+        </w:rPr>
+        <w:t xml:space="preserve"> </w:t>
+      </w:r>
+      <w:proofErr w:type="spellStart"/>
+      <w:r>
+        <w:rPr>
+          <w:rFonts w:cs="Times New Roman"/>
+          <w:szCs w:val="28"/>
+        </w:rPr>
+        <w:t>Speak</w:t>
+      </w:r>
+      <w:proofErr w:type="spellEnd"/>
+      <w:r>
+        <w:rPr>
+          <w:rFonts w:cs="Times New Roman"/>
+          <w:szCs w:val="28"/>
+        </w:rPr>
+        <w:t>;</w:t>
       </w:r>
     </w:p>
     <w:p>
@@ -3901,7 +4017,23 @@
           <w:rFonts w:cs="Times New Roman"/>
           <w:szCs w:val="28"/>
         </w:rPr>
-        <w:t>Автор (группа): No Doubt;</w:t>
+        <w:t xml:space="preserve">Автор (группа): No </w:t>
+      </w:r>
+      <w:proofErr w:type="spellStart"/>
+      <w:r>
+        <w:rPr>
+          <w:rFonts w:cs="Times New Roman"/>
+          <w:szCs w:val="28"/>
+        </w:rPr>
+        <w:t>Doubt</w:t>
+      </w:r>
+      <w:proofErr w:type="spellEnd"/>
+      <w:r>
+        <w:rPr>
+          <w:rFonts w:cs="Times New Roman"/>
+          <w:szCs w:val="28"/>
+        </w:rPr>
+        <w:t>;</w:t>
       </w:r>
     </w:p>
     <w:p>
@@ -3917,7 +4049,23 @@
           <w:szCs w:val="28"/>
         </w:rPr>
         <w:lastRenderedPageBreak/>
-        <w:t>Музыкальный ансамбль: Шопокляк Денис Григорьевич, Домбра Ксения Никитична, Васнецов Игорь Артёмович.</w:t>
+        <w:t xml:space="preserve">Музыкальный ансамбль: </w:t>
+      </w:r>
+      <w:proofErr w:type="spellStart"/>
+      <w:r>
+        <w:rPr>
+          <w:rFonts w:cs="Times New Roman"/>
+          <w:szCs w:val="28"/>
+        </w:rPr>
+        <w:t>Шопокляк</w:t>
+      </w:r>
+      <w:proofErr w:type="spellEnd"/>
+      <w:r>
+        <w:rPr>
+          <w:rFonts w:cs="Times New Roman"/>
+          <w:szCs w:val="28"/>
+        </w:rPr>
+        <w:t xml:space="preserve"> Денис Григорьевич, Домбра Ксения Никитична, Васнецов Игорь Артёмович.</w:t>
       </w:r>
     </w:p>
     <w:p>
@@ -5528,7 +5676,15 @@
               <w:spacing w:line="240" w:lineRule="auto"/>
             </w:pPr>
             <w:r>
-              <w:t>Содержит сведения: модель инструмента, общее наименование (ударная установка, синтезатор, баc-гитара, электрогитара, акустическая гитара, саксофон, тромбон, туба, труба и др.), состояние; имя владельца.</w:t>
+              <w:t xml:space="preserve">Содержит сведения: модель инструмента, общее наименование (ударная установка, синтезатор, </w:t>
+            </w:r>
+            <w:proofErr w:type="spellStart"/>
+            <w:r>
+              <w:t>баc</w:t>
+            </w:r>
+            <w:proofErr w:type="spellEnd"/>
+            <w:r>
+              <w:t>-гитара, электрогитара, акустическая гитара, саксофон, тромбон, туба, труба и др.), состояние; имя владельца.</w:t>
             </w:r>
           </w:p>
         </w:tc>
@@ -7439,9 +7595,11 @@
             <w:r>
               <w:t xml:space="preserve">Документ, выданный </w:t>
             </w:r>
+            <w:proofErr w:type="spellStart"/>
             <w:r>
               <w:t>СТУДЕНТу</w:t>
             </w:r>
+            <w:proofErr w:type="spellEnd"/>
             <w:r>
               <w:t xml:space="preserve"> коллектива, в котором перечисляется его </w:t>
             </w:r>
@@ -7855,8 +8013,15 @@
               <w:jc w:val="center"/>
             </w:pPr>
             <w:r>
-              <w:t>Номер студ.билета</w:t>
-            </w:r>
+              <w:t xml:space="preserve">Номер </w:t>
+            </w:r>
+            <w:proofErr w:type="spellStart"/>
+            <w:proofErr w:type="gramStart"/>
+            <w:r>
+              <w:t>студ.билета</w:t>
+            </w:r>
+            <w:proofErr w:type="spellEnd"/>
+            <w:proofErr w:type="gramEnd"/>
           </w:p>
         </w:tc>
         <w:tc>
@@ -8063,7 +8228,25 @@
           <w:sz w:val="28"/>
           <w:szCs w:val="28"/>
         </w:rPr>
-        <w:t>Таблица А.2 — Календарный план воспитательной работы ТУСУРа на 2022 год</w:t>
+        <w:t xml:space="preserve">Таблица А.2 — Календарный план воспитательной работы </w:t>
+      </w:r>
+      <w:proofErr w:type="spellStart"/>
+      <w:r>
+        <w:rPr>
+          <w:rFonts w:ascii="Times New Roman" w:hAnsi="Times New Roman"/>
+          <w:sz w:val="28"/>
+          <w:szCs w:val="28"/>
+        </w:rPr>
+        <w:t>ТУСУРа</w:t>
+      </w:r>
+      <w:proofErr w:type="spellEnd"/>
+      <w:r>
+        <w:rPr>
+          <w:rFonts w:ascii="Times New Roman" w:hAnsi="Times New Roman"/>
+          <w:sz w:val="28"/>
+          <w:szCs w:val="28"/>
+        </w:rPr>
+        <w:t xml:space="preserve"> на 2022 год</w:t>
       </w:r>
     </w:p>
     <w:tbl>
@@ -8612,7 +8795,15 @@
               <w:spacing w:line="240" w:lineRule="auto"/>
             </w:pPr>
             <w:r>
-              <w:t xml:space="preserve">Марченко Ксения Александровна -начальник управления воспитательнойработы; </w:t>
+              <w:t xml:space="preserve">Марченко Ксения Александровна -начальник управления </w:t>
+            </w:r>
+            <w:proofErr w:type="spellStart"/>
+            <w:r>
+              <w:t>воспитательнойработы</w:t>
+            </w:r>
+            <w:proofErr w:type="spellEnd"/>
+            <w:r>
+              <w:t xml:space="preserve">; </w:t>
             </w:r>
             <w:r>
               <w:br/>
@@ -9910,12 +10101,33 @@
               <w:pStyle w:val="TableContents"/>
               <w:spacing w:line="240" w:lineRule="auto"/>
             </w:pPr>
-            <w:r>
-              <w:t xml:space="preserve">Metallica - </w:t>
+            <w:proofErr w:type="spellStart"/>
+            <w:r>
+              <w:t>Metallica</w:t>
+            </w:r>
+            <w:proofErr w:type="spellEnd"/>
+            <w:r>
+              <w:t xml:space="preserve"> - </w:t>
             </w:r>
             <w:r>
               <w:br/>
-              <w:t>«The Outlaw Torn»</w:t>
+              <w:t xml:space="preserve">«The </w:t>
+            </w:r>
+            <w:proofErr w:type="spellStart"/>
+            <w:r>
+              <w:t>Outlaw</w:t>
+            </w:r>
+            <w:proofErr w:type="spellEnd"/>
+            <w:r>
+              <w:t xml:space="preserve"> </w:t>
+            </w:r>
+            <w:proofErr w:type="spellStart"/>
+            <w:r>
+              <w:t>Torn</w:t>
+            </w:r>
+            <w:proofErr w:type="spellEnd"/>
+            <w:r>
+              <w:t>»</w:t>
             </w:r>
           </w:p>
         </w:tc>
@@ -10058,7 +10270,15 @@
         </w:r>
       </w:hyperlink>
       <w:r>
-        <w:t xml:space="preserve"> (дата обращения: ).</w:t>
+        <w:t xml:space="preserve"> (дата обращения</w:t>
+      </w:r>
+      <w:proofErr w:type="gramStart"/>
+      <w:r>
+        <w:t>: )</w:t>
+      </w:r>
+      <w:proofErr w:type="gramEnd"/>
+      <w:r>
+        <w:t>.</w:t>
       </w:r>
     </w:p>
     <w:p>
@@ -10078,7 +10298,15 @@
         </w:r>
       </w:hyperlink>
       <w:r>
-        <w:t xml:space="preserve"> (дата обращения: ).</w:t>
+        <w:t xml:space="preserve"> (дата обращения</w:t>
+      </w:r>
+      <w:proofErr w:type="gramStart"/>
+      <w:r>
+        <w:t>: )</w:t>
+      </w:r>
+      <w:proofErr w:type="gramEnd"/>
+      <w:r>
+        <w:t>.</w:t>
       </w:r>
     </w:p>
     <w:sectPr>

</xml_diff>